<commit_message>
edits to beta section
</commit_message>
<xml_diff>
--- a/CommentsFromOthers/20150430-CMM_KBK_TMS.docx
+++ b/CommentsFromOthers/20150430-CMM_KBK_TMS.docx
@@ -139,24 +139,24 @@
       <w:r>
         <w:t xml:space="preserve">Understanding the distribution of biodiversity necessitates a comprehensive, global perspective. </w:t>
       </w:r>
-      <w:commentRangeStart w:id="3"/>
+      <w:commentRangeStart w:id="4"/>
       <w:r>
         <w:t>Here, I review the work to date on ant communities across elevations with specific regard to elevational range sizes, community composition, and species richness. Using well-sampled elevational datasets, I investigate these patterns in ants at the species, genus, and subfamily level, and evaluate latitudinal trends.</w:t>
       </w:r>
-      <w:commentRangeEnd w:id="3"/>
+      <w:commentRangeEnd w:id="4"/>
       <w:r>
         <w:rPr>
           <w:rStyle w:val="CommentReference"/>
         </w:rPr>
-        <w:commentReference w:id="3"/>
+        <w:commentReference w:id="4"/>
       </w:r>
     </w:p>
     <w:p>
       <w:pPr>
         <w:pStyle w:val="Heading1"/>
       </w:pPr>
-      <w:bookmarkStart w:id="4" w:name="datasets"/>
-      <w:bookmarkEnd w:id="4"/>
+      <w:bookmarkStart w:id="5" w:name="datasets"/>
+      <w:bookmarkEnd w:id="5"/>
       <w:r>
         <w:lastRenderedPageBreak/>
         <w:t>Datasets</w:t>
@@ -204,8 +204,8 @@
       <w:pPr>
         <w:pStyle w:val="Heading1"/>
       </w:pPr>
-      <w:bookmarkStart w:id="5" w:name="elevational-range-size"/>
-      <w:bookmarkEnd w:id="5"/>
+      <w:bookmarkStart w:id="6" w:name="elevational-range-size"/>
+      <w:bookmarkEnd w:id="6"/>
       <w:r>
         <w:lastRenderedPageBreak/>
         <w:t>Elevational range size</w:t>
@@ -279,8 +279,8 @@
         <w:t>=10).</w:t>
       </w:r>
     </w:p>
-    <w:bookmarkStart w:id="6" w:name="range-size-and-ant-communities-across-el"/>
-    <w:bookmarkEnd w:id="6"/>
+    <w:bookmarkStart w:id="7" w:name="range-size-and-ant-communities-across-el"/>
+    <w:bookmarkEnd w:id="7"/>
     <w:p>
       <w:r>
         <w:rPr>
@@ -1301,23 +1301,23 @@
       <w:pPr>
         <w:pStyle w:val="Heading1"/>
       </w:pPr>
-      <w:bookmarkStart w:id="7" w:name="species-composition-beta-diversity"/>
-      <w:bookmarkEnd w:id="7"/>
+      <w:bookmarkStart w:id="8" w:name="species-composition-beta-diversity"/>
+      <w:bookmarkEnd w:id="8"/>
       <w:r>
         <w:t>Species composition &amp; beta diversity</w:t>
       </w:r>
     </w:p>
     <w:p>
-      <w:commentRangeStart w:id="8"/>
+      <w:commentRangeStart w:id="9"/>
       <w:r>
         <w:t xml:space="preserve">In a broad sense, beta diversity quantifies the variation in the species composition across space or time (Anderson et al., 2011). </w:t>
       </w:r>
-      <w:commentRangeEnd w:id="8"/>
+      <w:commentRangeEnd w:id="9"/>
       <w:r>
         <w:rPr>
           <w:rStyle w:val="CommentReference"/>
         </w:rPr>
-        <w:commentReference w:id="8"/>
+        <w:commentReference w:id="9"/>
       </w:r>
       <w:r>
         <w:t xml:space="preserve">That variation can occur either through the replacement of one species for another, called </w:t>
@@ -1345,16 +1345,16 @@
       <w:r>
         <w:t xml:space="preserve">To compare </w:t>
       </w:r>
-      <w:commentRangeStart w:id="9"/>
+      <w:commentRangeStart w:id="10"/>
       <w:r>
         <w:t>gradient-wide beta diversity</w:t>
       </w:r>
-      <w:commentRangeEnd w:id="9"/>
+      <w:commentRangeEnd w:id="10"/>
       <w:r>
         <w:rPr>
           <w:rStyle w:val="CommentReference"/>
         </w:rPr>
-        <w:commentReference w:id="9"/>
+        <w:commentReference w:id="10"/>
       </w:r>
       <w:r>
         <w:t>, I calculated overall beta diversity as (Tuomisto, 2010):</w:t>
@@ -1663,7 +1663,7 @@
       <w:r>
         <w:t xml:space="preserve"> is the number of elevational bands (Chao et al., 2012). </w:t>
       </w:r>
-      <w:commentRangeStart w:id="10"/>
+      <w:commentRangeStart w:id="11"/>
       <w:r>
         <w:t xml:space="preserve">To explore gradient-wide turnover and nestedness as well as the change in ant communities between adjacent sites </w:t>
       </w:r>
@@ -1680,20 +1680,20 @@
       <w:r>
         <w:t xml:space="preserve"> to calculate beta diversity, turnover, and nestedness (Baselga, 2010, 2012; Baselga and Orme, 2012). These indices allow for unbiased comparisons among communities of differing richness (Baselga, 2012). I calculated each component using the species composition, genus composition, and subfamily composition at each elevation.</w:t>
       </w:r>
-      <w:commentRangeEnd w:id="10"/>
+      <w:commentRangeEnd w:id="11"/>
       <w:r>
         <w:rPr>
           <w:rStyle w:val="CommentReference"/>
         </w:rPr>
-        <w:commentReference w:id="10"/>
+        <w:commentReference w:id="11"/>
       </w:r>
     </w:p>
     <w:p>
       <w:pPr>
         <w:pStyle w:val="Heading3"/>
       </w:pPr>
-      <w:bookmarkStart w:id="11" w:name="species"/>
-      <w:bookmarkEnd w:id="11"/>
+      <w:bookmarkStart w:id="12" w:name="species"/>
+      <w:bookmarkEnd w:id="12"/>
       <w:r>
         <w:t>Species</w:t>
       </w:r>
@@ -1772,16 +1772,16 @@
       <w:r>
         <w:t xml:space="preserve">=0.49). Consistent with the smaller elevational ranges at low latitudes, the ant species composition changes more rapidly across elevations at low latitudes. The proportion of gradient-wide beta diversity </w:t>
       </w:r>
-      <w:commentRangeStart w:id="12"/>
+      <w:commentRangeStart w:id="13"/>
       <w:r>
         <w:t xml:space="preserve">due to turnover </w:t>
       </w:r>
-      <w:commentRangeEnd w:id="12"/>
+      <w:commentRangeEnd w:id="13"/>
       <w:r>
         <w:rPr>
           <w:rStyle w:val="CommentReference"/>
         </w:rPr>
-        <w:commentReference w:id="12"/>
+        <w:commentReference w:id="13"/>
       </w:r>
       <w:r>
         <w:t xml:space="preserve">does not vary significantly between tropical and temperate mountains (Fig. 3; Wilcoxon rank sum test: </w:t>
@@ -1900,12 +1900,12 @@
       <w:r>
         <w:t>This is not the case, however, at a narrower spatial resolution</w:t>
       </w:r>
-      <w:ins w:id="13" w:author="Christy McCain" w:date="2015-04-29T09:15:00Z">
+      <w:ins w:id="14" w:author="Christy McCain" w:date="2015-04-29T09:15:00Z">
         <w:r>
           <w:t xml:space="preserve"> when comparing not the entire gradient (gradient-wide beta) but changes along the gradient between elevational bands</w:t>
         </w:r>
       </w:ins>
-      <w:ins w:id="14" w:author="Christy McCain" w:date="2015-04-29T09:16:00Z">
+      <w:ins w:id="15" w:author="Christy McCain" w:date="2015-04-29T09:16:00Z">
         <w:r>
           <w:t xml:space="preserve"> (elevational beta)</w:t>
         </w:r>
@@ -1913,30 +1913,30 @@
       <w:r>
         <w:t xml:space="preserve">. Rather, nestedness dominates between adjacent elevations along most gradients </w:t>
       </w:r>
-      <w:commentRangeStart w:id="15"/>
+      <w:commentRangeStart w:id="16"/>
       <w:r>
         <w:t xml:space="preserve">(STATS). </w:t>
       </w:r>
-      <w:commentRangeEnd w:id="15"/>
+      <w:commentRangeEnd w:id="16"/>
       <w:r>
         <w:rPr>
           <w:rStyle w:val="CommentReference"/>
         </w:rPr>
-        <w:commentReference w:id="15"/>
+        <w:commentReference w:id="16"/>
       </w:r>
       <w:r>
         <w:t>This seemingly contradictory pattern emphasizes the importance of spatial scale to patterns of beta diversity. Comparing sites across the entire gradient, species replace each other and high elevation communities are distinct from low elevation communities. But this replacement occurs gradually across elevations. Species are more often distributed individually, with overlapping ranges, rather than occurring as distinct abutting communities. In exception</w:t>
       </w:r>
-      <w:commentRangeStart w:id="16"/>
+      <w:commentRangeStart w:id="17"/>
       <w:r>
         <w:t xml:space="preserve">, turnover is quite high </w:t>
       </w:r>
-      <w:commentRangeEnd w:id="16"/>
+      <w:commentRangeEnd w:id="17"/>
       <w:r>
         <w:rPr>
           <w:rStyle w:val="CommentReference"/>
         </w:rPr>
-        <w:commentReference w:id="16"/>
+        <w:commentReference w:id="17"/>
       </w:r>
       <w:r>
         <w:t>between adjacent elevations for a large portion of several tropical gradients (Samson et al., 1997; Fisher, 1998; Longino and Colwell, 2011), consistent with a high degree of elevational specialization resulting from some combination of competition and abiotic constraints.</w:t>
@@ -1952,8 +1952,8 @@
       <w:pPr>
         <w:pStyle w:val="Heading3"/>
       </w:pPr>
-      <w:bookmarkStart w:id="17" w:name="genus"/>
-      <w:bookmarkEnd w:id="17"/>
+      <w:bookmarkStart w:id="18" w:name="genus"/>
+      <w:bookmarkEnd w:id="18"/>
       <w:r>
         <w:t>Genus</w:t>
       </w:r>
@@ -2440,7 +2440,7 @@
       <w:r>
         <w:t xml:space="preserve">At the genus level, </w:t>
       </w:r>
-      <w:ins w:id="18" w:author="Christy McCain" w:date="2015-04-29T09:20:00Z">
+      <w:ins w:id="19" w:author="Christy McCain" w:date="2015-04-29T09:20:00Z">
         <w:r>
           <w:t>gradient-wide beta (</w:t>
         </w:r>
@@ -2478,7 +2478,7 @@
           </m:sub>
         </m:sSub>
       </m:oMath>
-      <w:ins w:id="19" w:author="Christy McCain" w:date="2015-04-29T09:20:00Z">
+      <w:ins w:id="20" w:author="Christy McCain" w:date="2015-04-29T09:20:00Z">
         <w:r>
           <w:rPr>
             <w:rFonts w:eastAsiaTheme="minorEastAsia"/>
@@ -2486,7 +2486,7 @@
           <w:t>)</w:t>
         </w:r>
       </w:ins>
-      <w:ins w:id="20" w:author="Christy McCain" w:date="2015-04-29T09:21:00Z">
+      <w:ins w:id="21" w:author="Christy McCain" w:date="2015-04-29T09:21:00Z">
         <w:r>
           <w:rPr>
             <w:rFonts w:eastAsiaTheme="minorEastAsia"/>
@@ -2622,7 +2622,7 @@
       <w:r>
         <w:t xml:space="preserve">However, there is high variability in the genus turnover proportion among both temperate and tropical gradients; this apparent difference may be spurious. </w:t>
       </w:r>
-      <w:commentRangeStart w:id="21"/>
+      <w:commentRangeStart w:id="22"/>
       <w:r>
         <w:t xml:space="preserve">At the gradient scale, genus turnover and genus nestedness are typically comparable (Fig. 3; Paired t-test: </w:t>
       </w:r>
@@ -2651,12 +2651,12 @@
       <w:r>
         <w:t xml:space="preserve">=0.51). </w:t>
       </w:r>
-      <w:commentRangeEnd w:id="21"/>
+      <w:commentRangeEnd w:id="22"/>
       <w:r>
         <w:rPr>
           <w:rStyle w:val="CommentReference"/>
         </w:rPr>
-        <w:commentReference w:id="21"/>
+        <w:commentReference w:id="22"/>
       </w:r>
       <w:r>
         <w:t xml:space="preserve">When all elevations along a given gradient are compared pairwise, the </w:t>
@@ -2817,16 +2817,16 @@
       <w:r>
         <w:t xml:space="preserve">However, between elevationally adjacent sites, ant genera, like ant species, tend to be nested </w:t>
       </w:r>
-      <w:commentRangeStart w:id="22"/>
+      <w:commentRangeStart w:id="23"/>
       <w:r>
         <w:t xml:space="preserve">(STATS) </w:t>
       </w:r>
-      <w:commentRangeEnd w:id="22"/>
+      <w:commentRangeEnd w:id="23"/>
       <w:r>
         <w:rPr>
           <w:rStyle w:val="CommentReference"/>
         </w:rPr>
-        <w:commentReference w:id="22"/>
+        <w:commentReference w:id="23"/>
       </w:r>
       <w:r>
         <w:t>and adjacent communities differ due to the loss of genera between elevations rather than the replacement of one genus with another. Along many gradients, turnover at the genus level is nearly zero between the majority of adjacent elevations. The primary exceptions are in the Philippines (Samson et al., 1997), where turnover is higher than nestedness except at the highest elevations, and in the McPherson Range in Australia (Burwell and Nakamura, 2011), where turnover is higher than nestedness along the lower half of the gradient.</w:t>
@@ -2836,8 +2836,8 @@
       <w:pPr>
         <w:pStyle w:val="Heading3"/>
       </w:pPr>
-      <w:bookmarkStart w:id="23" w:name="subfamily"/>
-      <w:bookmarkEnd w:id="23"/>
+      <w:bookmarkStart w:id="24" w:name="subfamily"/>
+      <w:bookmarkEnd w:id="24"/>
       <w:r>
         <w:t>Subfamily</w:t>
       </w:r>
@@ -2964,16 +2964,16 @@
       <w:r>
         <w:t xml:space="preserve">Between adjacent elevations, there is no subfamily turnover along any gradient. Instead, there is a high degree of elevational overlap among subfamilies, resulting in communities that are subsets across elevations. Often, subfamilies are progressively excluded at higher elevations, likely due to environmental </w:t>
       </w:r>
-      <w:commentRangeStart w:id="24"/>
+      <w:commentRangeStart w:id="25"/>
       <w:r>
         <w:t>filtering</w:t>
       </w:r>
-      <w:commentRangeEnd w:id="24"/>
+      <w:commentRangeEnd w:id="25"/>
       <w:r>
         <w:rPr>
           <w:rStyle w:val="CommentReference"/>
         </w:rPr>
-        <w:commentReference w:id="24"/>
+        <w:commentReference w:id="25"/>
       </w:r>
       <w:r>
         <w:t xml:space="preserve">. With highly nested </w:t>
@@ -3051,24 +3051,24 @@
       <w:r>
         <w:t xml:space="preserve">). Most dramatically, turnover across elevations declines at higher taxonomic levels irrespective of latitude. Communities become increasingly nested as the differences are due not to the replacement of one taxon with another, but to the loss of taxa. </w:t>
       </w:r>
-      <w:commentRangeStart w:id="25"/>
+      <w:commentRangeStart w:id="26"/>
       <w:r>
         <w:t>This may occur because of competitive exclusion between congeners across elevations, though heightened sensitivity to abiotic conditions at the species level and consequent elevational specialization could also produce this pattern.</w:t>
       </w:r>
-      <w:commentRangeEnd w:id="25"/>
+      <w:commentRangeEnd w:id="26"/>
       <w:r>
         <w:rPr>
           <w:rStyle w:val="CommentReference"/>
         </w:rPr>
-        <w:commentReference w:id="25"/>
+        <w:commentReference w:id="26"/>
       </w:r>
     </w:p>
     <w:p>
       <w:pPr>
         <w:pStyle w:val="Heading1"/>
       </w:pPr>
-      <w:bookmarkStart w:id="26" w:name="richness-patterns"/>
-      <w:bookmarkEnd w:id="26"/>
+      <w:bookmarkStart w:id="27" w:name="richness-patterns"/>
+      <w:bookmarkEnd w:id="27"/>
       <w:r>
         <w:t>Richness patterns</w:t>
       </w:r>
@@ -3077,8 +3077,8 @@
       <w:pPr>
         <w:pStyle w:val="Heading3"/>
       </w:pPr>
-      <w:bookmarkStart w:id="27" w:name="species-richness"/>
-      <w:bookmarkEnd w:id="27"/>
+      <w:bookmarkStart w:id="28" w:name="species-richness"/>
+      <w:bookmarkEnd w:id="28"/>
       <w:r>
         <w:t>Species richness</w:t>
       </w:r>
@@ -3187,8 +3187,8 @@
         <w:t xml:space="preserve"> of sampling bias, however. Of the excluded gradients detecting decreases, the majority did not sample within the lowest 400m, failing to capture the portion of the gradient where the common patterns differ the most. At the species level, therefore, ant elevational richness is variable among mountain ranges, though frequently highest at intermediate elevations.</w:t>
       </w:r>
     </w:p>
-    <w:bookmarkStart w:id="28" w:name="genus-richness"/>
-    <w:bookmarkEnd w:id="28"/>
+    <w:bookmarkStart w:id="29" w:name="genus-richness"/>
+    <w:bookmarkEnd w:id="29"/>
     <w:p>
       <w:pPr>
         <w:pStyle w:val="Heading3"/>
@@ -3954,8 +3954,8 @@
       <w:pPr>
         <w:pStyle w:val="Heading3"/>
       </w:pPr>
-      <w:bookmarkStart w:id="29" w:name="subfamily-richness"/>
-      <w:bookmarkEnd w:id="29"/>
+      <w:bookmarkStart w:id="30" w:name="subfamily-richness"/>
+      <w:bookmarkEnd w:id="30"/>
       <w:r>
         <w:t>Subfamily richness</w:t>
       </w:r>
@@ -4092,8 +4092,8 @@
       <w:pPr>
         <w:pStyle w:val="Heading1"/>
       </w:pPr>
-      <w:bookmarkStart w:id="30" w:name="dominant-taxa"/>
-      <w:bookmarkEnd w:id="30"/>
+      <w:bookmarkStart w:id="31" w:name="dominant-taxa"/>
+      <w:bookmarkEnd w:id="31"/>
       <w:r>
         <w:t>Dominant taxa</w:t>
       </w:r>
@@ -4102,8 +4102,8 @@
       <w:pPr>
         <w:pStyle w:val="Heading3"/>
       </w:pPr>
-      <w:bookmarkStart w:id="31" w:name="most-speciose-genus"/>
-      <w:bookmarkEnd w:id="31"/>
+      <w:bookmarkStart w:id="32" w:name="most-speciose-genus"/>
+      <w:bookmarkEnd w:id="32"/>
       <w:r>
         <w:t>Most speciose genus</w:t>
       </w:r>
@@ -4214,8 +4214,8 @@
       <w:pPr>
         <w:pStyle w:val="Heading3"/>
       </w:pPr>
-      <w:bookmarkStart w:id="32" w:name="most-speciose-subfamily"/>
-      <w:bookmarkEnd w:id="32"/>
+      <w:bookmarkStart w:id="33" w:name="most-speciose-subfamily"/>
+      <w:bookmarkEnd w:id="33"/>
       <w:r>
         <w:t>Most speciose subfamily</w:t>
       </w:r>
@@ -4519,8 +4519,8 @@
       <w:pPr>
         <w:pStyle w:val="Heading1"/>
       </w:pPr>
-      <w:bookmarkStart w:id="33" w:name="research-gaps"/>
-      <w:bookmarkEnd w:id="33"/>
+      <w:bookmarkStart w:id="34" w:name="research-gaps"/>
+      <w:bookmarkEnd w:id="34"/>
       <w:r>
         <w:t>Research gaps</w:t>
       </w:r>
@@ -4530,12 +4530,7 @@
         <w:t xml:space="preserve">Many hypotheses have been proposed as drivers of ant community structure, richness, and diversity along elevational gradients, ranging from current climate to area to competition to habitat structure (Pianka, 1966; Willig et al., 2003). However, the consistent and reliable data needed to rigorously evaluate </w:t>
       </w:r>
       <w:r>
-        <w:t>many</w:t>
-      </w:r>
-      <w:bookmarkStart w:id="34" w:name="_GoBack"/>
-      <w:bookmarkEnd w:id="34"/>
-      <w:r>
-        <w:t xml:space="preserve"> of </w:t>
+        <w:t xml:space="preserve">many of </w:t>
       </w:r>
       <w:r>
         <w:t>these</w:t>
@@ -6153,7 +6148,7 @@
       </w:r>
     </w:p>
   </w:comment>
-  <w:comment w:id="2" w:author="Tim Szewczyk" w:date="2015-04-30T12:54:00Z" w:initials="TS">
+  <w:comment w:id="2" w:author="Tim Szewczyk" w:date="2015-05-04T13:24:00Z" w:initials="TS">
     <w:p>
       <w:pPr>
         <w:pStyle w:val="CommentText"/>
@@ -6178,11 +6173,16 @@
         <w:pStyle w:val="CommentText"/>
       </w:pPr>
       <w:r>
-        <w:t>Or pitch at as the ecosystem impacts or something?</w:t>
+        <w:t>Or pitch i</w:t>
+      </w:r>
+      <w:bookmarkStart w:id="3" w:name="_GoBack"/>
+      <w:bookmarkEnd w:id="3"/>
+      <w:r>
+        <w:t>t as the ecosystem impacts or something?</w:t>
       </w:r>
     </w:p>
   </w:comment>
-  <w:comment w:id="3" w:author="Tim Szewczyk" w:date="2015-05-04T09:59:00Z" w:initials="TS">
+  <w:comment w:id="4" w:author="Tim Szewczyk" w:date="2015-05-04T09:59:00Z" w:initials="TS">
     <w:p>
       <w:pPr>
         <w:pStyle w:val="CommentText"/>
@@ -6198,7 +6198,7 @@
       </w:r>
     </w:p>
   </w:comment>
-  <w:comment w:id="8" w:author="Christy McCain" w:date="2015-04-29T09:00:00Z" w:initials="CMM">
+  <w:comment w:id="9" w:author="Christy McCain" w:date="2015-04-29T09:00:00Z" w:initials="CMM">
     <w:p>
       <w:pPr>
         <w:pStyle w:val="CommentText"/>
@@ -6214,7 +6214,7 @@
       </w:r>
     </w:p>
   </w:comment>
-  <w:comment w:id="9" w:author="Christy McCain" w:date="2015-04-29T09:04:00Z" w:initials="CMM">
+  <w:comment w:id="10" w:author="Christy McCain" w:date="2015-04-29T09:04:00Z" w:initials="CMM">
     <w:p>
       <w:pPr>
         <w:pStyle w:val="CommentText"/>
@@ -6230,7 +6230,7 @@
       </w:r>
     </w:p>
   </w:comment>
-  <w:comment w:id="10" w:author="Christy McCain" w:date="2015-04-29T09:06:00Z" w:initials="CMM">
+  <w:comment w:id="11" w:author="Christy McCain" w:date="2015-04-29T09:06:00Z" w:initials="CMM">
     <w:p>
       <w:pPr>
         <w:pStyle w:val="CommentText"/>
@@ -6246,7 +6246,7 @@
       </w:r>
     </w:p>
   </w:comment>
-  <w:comment w:id="12" w:author="Christy McCain" w:date="2015-04-29T09:19:00Z" w:initials="CMM">
+  <w:comment w:id="13" w:author="Christy McCain" w:date="2015-04-29T09:19:00Z" w:initials="CMM">
     <w:p>
       <w:pPr>
         <w:pStyle w:val="CommentText"/>
@@ -6262,7 +6262,7 @@
       </w:r>
     </w:p>
   </w:comment>
-  <w:comment w:id="15" w:author="Christy McCain" w:date="2015-04-29T09:17:00Z" w:initials="CMM">
+  <w:comment w:id="16" w:author="Christy McCain" w:date="2015-04-29T09:17:00Z" w:initials="CMM">
     <w:p>
       <w:pPr>
         <w:pStyle w:val="CommentText"/>
@@ -6278,7 +6278,7 @@
       </w:r>
     </w:p>
   </w:comment>
-  <w:comment w:id="16" w:author="Christy McCain" w:date="2015-04-29T09:18:00Z" w:initials="CMM">
+  <w:comment w:id="17" w:author="Christy McCain" w:date="2015-04-29T09:18:00Z" w:initials="CMM">
     <w:p>
       <w:pPr>
         <w:pStyle w:val="CommentText"/>
@@ -6294,7 +6294,7 @@
       </w:r>
     </w:p>
   </w:comment>
-  <w:comment w:id="21" w:author="Christy McCain" w:date="2015-04-29T09:24:00Z" w:initials="CMM">
+  <w:comment w:id="22" w:author="Christy McCain" w:date="2015-04-29T09:24:00Z" w:initials="CMM">
     <w:p>
       <w:pPr>
         <w:pStyle w:val="CommentText"/>
@@ -6310,7 +6310,7 @@
       </w:r>
     </w:p>
   </w:comment>
-  <w:comment w:id="22" w:author="Christy McCain" w:date="2015-04-29T09:25:00Z" w:initials="CMM">
+  <w:comment w:id="23" w:author="Christy McCain" w:date="2015-04-29T09:25:00Z" w:initials="CMM">
     <w:p>
       <w:pPr>
         <w:pStyle w:val="CommentText"/>
@@ -6326,7 +6326,7 @@
       </w:r>
     </w:p>
   </w:comment>
-  <w:comment w:id="24" w:author="Christy McCain" w:date="2015-04-29T09:27:00Z" w:initials="CMM">
+  <w:comment w:id="25" w:author="Christy McCain" w:date="2015-04-29T09:27:00Z" w:initials="CMM">
     <w:p>
       <w:pPr>
         <w:pStyle w:val="CommentText"/>
@@ -6342,7 +6342,7 @@
       </w:r>
     </w:p>
   </w:comment>
-  <w:comment w:id="25" w:author="Christy McCain" w:date="2015-04-29T09:28:00Z" w:initials="CMM">
+  <w:comment w:id="26" w:author="Christy McCain" w:date="2015-04-29T09:28:00Z" w:initials="CMM">
     <w:p>
       <w:pPr>
         <w:pStyle w:val="CommentText"/>
@@ -8660,7 +8660,7 @@
 </file>
 
 <file path=customXml/itemProps1.xml><?xml version="1.0" encoding="utf-8"?>
-<ds:datastoreItem xmlns:ds="http://schemas.openxmlformats.org/officeDocument/2006/customXml" ds:itemID="{6C8DD33F-7F92-C545-A3CB-5D455768C5B2}">
+<ds:datastoreItem xmlns:ds="http://schemas.openxmlformats.org/officeDocument/2006/customXml" ds:itemID="{AD53B2BF-1924-4E47-97E0-4AB8543A14D2}">
   <ds:schemaRefs>
     <ds:schemaRef ds:uri="http://schemas.openxmlformats.org/officeDocument/2006/bibliography"/>
   </ds:schemaRefs>

</xml_diff>

<commit_message>
revised beta section; removed gridlines from figs, but not convinced it's a good change...
</commit_message>
<xml_diff>
--- a/CommentsFromOthers/20150430-CMM_KBK_TMS.docx
+++ b/CommentsFromOthers/20150430-CMM_KBK_TMS.docx
@@ -139,24 +139,24 @@
       <w:r>
         <w:t xml:space="preserve">Understanding the distribution of biodiversity necessitates a comprehensive, global perspective. </w:t>
       </w:r>
-      <w:commentRangeStart w:id="4"/>
+      <w:commentRangeStart w:id="3"/>
       <w:r>
         <w:t>Here, I review the work to date on ant communities across elevations with specific regard to elevational range sizes, community composition, and species richness. Using well-sampled elevational datasets, I investigate these patterns in ants at the species, genus, and subfamily level, and evaluate latitudinal trends.</w:t>
       </w:r>
-      <w:commentRangeEnd w:id="4"/>
+      <w:commentRangeEnd w:id="3"/>
       <w:r>
         <w:rPr>
           <w:rStyle w:val="CommentReference"/>
         </w:rPr>
-        <w:commentReference w:id="4"/>
+        <w:commentReference w:id="3"/>
       </w:r>
     </w:p>
     <w:p>
       <w:pPr>
         <w:pStyle w:val="Heading1"/>
       </w:pPr>
-      <w:bookmarkStart w:id="5" w:name="datasets"/>
-      <w:bookmarkEnd w:id="5"/>
+      <w:bookmarkStart w:id="4" w:name="datasets"/>
+      <w:bookmarkEnd w:id="4"/>
       <w:r>
         <w:lastRenderedPageBreak/>
         <w:t>Datasets</w:t>
@@ -204,8 +204,8 @@
       <w:pPr>
         <w:pStyle w:val="Heading1"/>
       </w:pPr>
-      <w:bookmarkStart w:id="6" w:name="elevational-range-size"/>
-      <w:bookmarkEnd w:id="6"/>
+      <w:bookmarkStart w:id="5" w:name="elevational-range-size"/>
+      <w:bookmarkEnd w:id="5"/>
       <w:r>
         <w:lastRenderedPageBreak/>
         <w:t>Elevational range size</w:t>
@@ -279,8 +279,8 @@
         <w:t>=10).</w:t>
       </w:r>
     </w:p>
-    <w:bookmarkStart w:id="7" w:name="range-size-and-ant-communities-across-el"/>
-    <w:bookmarkEnd w:id="7"/>
+    <w:bookmarkStart w:id="6" w:name="range-size-and-ant-communities-across-el"/>
+    <w:bookmarkEnd w:id="6"/>
     <w:p>
       <w:r>
         <w:rPr>
@@ -1301,26 +1301,15 @@
       <w:pPr>
         <w:pStyle w:val="Heading1"/>
       </w:pPr>
-      <w:bookmarkStart w:id="8" w:name="species-composition-beta-diversity"/>
-      <w:bookmarkEnd w:id="8"/>
+      <w:bookmarkStart w:id="7" w:name="species-composition-beta-diversity"/>
+      <w:bookmarkEnd w:id="7"/>
       <w:r>
         <w:t>Species composition &amp; beta diversity</w:t>
       </w:r>
     </w:p>
     <w:p>
-      <w:commentRangeStart w:id="9"/>
-      <w:r>
-        <w:t xml:space="preserve">In a broad sense, beta diversity quantifies the variation in the species composition across space or time (Anderson et al., 2011). </w:t>
-      </w:r>
-      <w:commentRangeEnd w:id="9"/>
-      <w:r>
-        <w:rPr>
-          <w:rStyle w:val="CommentReference"/>
-        </w:rPr>
-        <w:commentReference w:id="9"/>
-      </w:r>
-      <w:r>
-        <w:t xml:space="preserve">That variation can occur either through the replacement of one species for another, called </w:t>
+      <w:r>
+        <w:t xml:space="preserve">In a broad sense, beta diversity quantifies the variation in the species composition across space or time (Anderson et al., 2011). That variation can occur either through the replacement of one species for another, called </w:t>
       </w:r>
       <w:r>
         <w:rPr>
@@ -1343,21 +1332,7 @@
     </w:p>
     <w:p>
       <w:r>
-        <w:t xml:space="preserve">To compare </w:t>
-      </w:r>
-      <w:commentRangeStart w:id="10"/>
-      <w:r>
-        <w:t>gradient-wide beta diversity</w:t>
-      </w:r>
-      <w:commentRangeEnd w:id="10"/>
-      <w:r>
-        <w:rPr>
-          <w:rStyle w:val="CommentReference"/>
-        </w:rPr>
-        <w:commentReference w:id="10"/>
-      </w:r>
-      <w:r>
-        <w:t>, I calculated overall beta diversity as (Tuomisto, 2010):</w:t>
+        <w:t>To compare gradient-wide beta diversity, I calculated overall beta diversity as (Tuomisto, 2010):</w:t>
       </w:r>
     </w:p>
     <w:p>
@@ -1661,11 +1636,7 @@
         <w:t>N</w:t>
       </w:r>
       <w:r>
-        <w:t xml:space="preserve"> is the number of elevational bands (Chao et al., 2012). </w:t>
-      </w:r>
-      <w:commentRangeStart w:id="11"/>
-      <w:r>
-        <w:t xml:space="preserve">To explore gradient-wide turnover and nestedness as well as the change in ant communities between adjacent sites </w:t>
+        <w:t xml:space="preserve"> is the number of elevational bands (Chao et al., 2012). To explore gradient-wide turnover and nestedness as well as the change in ant communities between adjacent sites </w:t>
       </w:r>
       <w:r>
         <w:lastRenderedPageBreak/>
@@ -1680,20 +1651,13 @@
       <w:r>
         <w:t xml:space="preserve"> to calculate beta diversity, turnover, and nestedness (Baselga, 2010, 2012; Baselga and Orme, 2012). These indices allow for unbiased comparisons among communities of differing richness (Baselga, 2012). I calculated each component using the species composition, genus composition, and subfamily composition at each elevation.</w:t>
       </w:r>
-      <w:commentRangeEnd w:id="11"/>
-      <w:r>
-        <w:rPr>
-          <w:rStyle w:val="CommentReference"/>
-        </w:rPr>
-        <w:commentReference w:id="11"/>
-      </w:r>
     </w:p>
     <w:p>
       <w:pPr>
         <w:pStyle w:val="Heading3"/>
       </w:pPr>
-      <w:bookmarkStart w:id="12" w:name="species"/>
-      <w:bookmarkEnd w:id="12"/>
+      <w:bookmarkStart w:id="8" w:name="species"/>
+      <w:bookmarkEnd w:id="8"/>
       <w:r>
         <w:t>Species</w:t>
       </w:r>
@@ -1772,16 +1736,16 @@
       <w:r>
         <w:t xml:space="preserve">=0.49). Consistent with the smaller elevational ranges at low latitudes, the ant species composition changes more rapidly across elevations at low latitudes. The proportion of gradient-wide beta diversity </w:t>
       </w:r>
-      <w:commentRangeStart w:id="13"/>
+      <w:commentRangeStart w:id="9"/>
       <w:r>
         <w:t xml:space="preserve">due to turnover </w:t>
       </w:r>
-      <w:commentRangeEnd w:id="13"/>
+      <w:commentRangeEnd w:id="9"/>
       <w:r>
         <w:rPr>
           <w:rStyle w:val="CommentReference"/>
         </w:rPr>
-        <w:commentReference w:id="13"/>
+        <w:commentReference w:id="9"/>
       </w:r>
       <w:r>
         <w:t xml:space="preserve">does not vary significantly between tropical and temperate mountains (Fig. 3; Wilcoxon rank sum test: </w:t>
@@ -1900,12 +1864,12 @@
       <w:r>
         <w:t>This is not the case, however, at a narrower spatial resolution</w:t>
       </w:r>
-      <w:ins w:id="14" w:author="Christy McCain" w:date="2015-04-29T09:15:00Z">
+      <w:ins w:id="11" w:author="Christy McCain" w:date="2015-04-29T09:15:00Z">
         <w:r>
           <w:t xml:space="preserve"> when comparing not the entire gradient (gradient-wide beta) but changes along the gradient between elevational bands</w:t>
         </w:r>
       </w:ins>
-      <w:ins w:id="15" w:author="Christy McCain" w:date="2015-04-29T09:16:00Z">
+      <w:ins w:id="12" w:author="Christy McCain" w:date="2015-04-29T09:16:00Z">
         <w:r>
           <w:t xml:space="preserve"> (elevational beta)</w:t>
         </w:r>
@@ -1913,30 +1877,30 @@
       <w:r>
         <w:t xml:space="preserve">. Rather, nestedness dominates between adjacent elevations along most gradients </w:t>
       </w:r>
-      <w:commentRangeStart w:id="16"/>
+      <w:commentRangeStart w:id="13"/>
       <w:r>
         <w:t xml:space="preserve">(STATS). </w:t>
       </w:r>
-      <w:commentRangeEnd w:id="16"/>
+      <w:commentRangeEnd w:id="13"/>
       <w:r>
         <w:rPr>
           <w:rStyle w:val="CommentReference"/>
         </w:rPr>
-        <w:commentReference w:id="16"/>
+        <w:commentReference w:id="13"/>
       </w:r>
       <w:r>
         <w:t>This seemingly contradictory pattern emphasizes the importance of spatial scale to patterns of beta diversity. Comparing sites across the entire gradient, species replace each other and high elevation communities are distinct from low elevation communities. But this replacement occurs gradually across elevations. Species are more often distributed individually, with overlapping ranges, rather than occurring as distinct abutting communities. In exception</w:t>
       </w:r>
-      <w:commentRangeStart w:id="17"/>
+      <w:commentRangeStart w:id="14"/>
       <w:r>
         <w:t xml:space="preserve">, turnover is quite high </w:t>
       </w:r>
-      <w:commentRangeEnd w:id="17"/>
+      <w:commentRangeEnd w:id="14"/>
       <w:r>
         <w:rPr>
           <w:rStyle w:val="CommentReference"/>
         </w:rPr>
-        <w:commentReference w:id="17"/>
+        <w:commentReference w:id="14"/>
       </w:r>
       <w:r>
         <w:t>between adjacent elevations for a large portion of several tropical gradients (Samson et al., 1997; Fisher, 1998; Longino and Colwell, 2011), consistent with a high degree of elevational specialization resulting from some combination of competition and abiotic constraints.</w:t>
@@ -1952,8 +1916,8 @@
       <w:pPr>
         <w:pStyle w:val="Heading3"/>
       </w:pPr>
-      <w:bookmarkStart w:id="18" w:name="genus"/>
-      <w:bookmarkEnd w:id="18"/>
+      <w:bookmarkStart w:id="15" w:name="genus"/>
+      <w:bookmarkEnd w:id="15"/>
       <w:r>
         <w:t>Genus</w:t>
       </w:r>
@@ -2440,7 +2404,7 @@
       <w:r>
         <w:t xml:space="preserve">At the genus level, </w:t>
       </w:r>
-      <w:ins w:id="19" w:author="Christy McCain" w:date="2015-04-29T09:20:00Z">
+      <w:ins w:id="16" w:author="Christy McCain" w:date="2015-04-29T09:20:00Z">
         <w:r>
           <w:t>gradient-wide beta (</w:t>
         </w:r>
@@ -2478,7 +2442,7 @@
           </m:sub>
         </m:sSub>
       </m:oMath>
-      <w:ins w:id="20" w:author="Christy McCain" w:date="2015-04-29T09:20:00Z">
+      <w:ins w:id="17" w:author="Christy McCain" w:date="2015-04-29T09:20:00Z">
         <w:r>
           <w:rPr>
             <w:rFonts w:eastAsiaTheme="minorEastAsia"/>
@@ -2486,7 +2450,7 @@
           <w:t>)</w:t>
         </w:r>
       </w:ins>
-      <w:ins w:id="21" w:author="Christy McCain" w:date="2015-04-29T09:21:00Z">
+      <w:ins w:id="18" w:author="Christy McCain" w:date="2015-04-29T09:21:00Z">
         <w:r>
           <w:rPr>
             <w:rFonts w:eastAsiaTheme="minorEastAsia"/>
@@ -2622,7 +2586,7 @@
       <w:r>
         <w:t xml:space="preserve">However, there is high variability in the genus turnover proportion among both temperate and tropical gradients; this apparent difference may be spurious. </w:t>
       </w:r>
-      <w:commentRangeStart w:id="22"/>
+      <w:commentRangeStart w:id="19"/>
       <w:r>
         <w:t xml:space="preserve">At the gradient scale, genus turnover and genus nestedness are typically comparable (Fig. 3; Paired t-test: </w:t>
       </w:r>
@@ -2651,12 +2615,12 @@
       <w:r>
         <w:t xml:space="preserve">=0.51). </w:t>
       </w:r>
-      <w:commentRangeEnd w:id="22"/>
+      <w:commentRangeEnd w:id="19"/>
       <w:r>
         <w:rPr>
           <w:rStyle w:val="CommentReference"/>
         </w:rPr>
-        <w:commentReference w:id="22"/>
+        <w:commentReference w:id="19"/>
       </w:r>
       <w:r>
         <w:t xml:space="preserve">When all elevations along a given gradient are compared pairwise, the </w:t>
@@ -2817,16 +2781,16 @@
       <w:r>
         <w:t xml:space="preserve">However, between elevationally adjacent sites, ant genera, like ant species, tend to be nested </w:t>
       </w:r>
-      <w:commentRangeStart w:id="23"/>
+      <w:commentRangeStart w:id="20"/>
       <w:r>
         <w:t xml:space="preserve">(STATS) </w:t>
       </w:r>
-      <w:commentRangeEnd w:id="23"/>
+      <w:commentRangeEnd w:id="20"/>
       <w:r>
         <w:rPr>
           <w:rStyle w:val="CommentReference"/>
         </w:rPr>
-        <w:commentReference w:id="23"/>
+        <w:commentReference w:id="20"/>
       </w:r>
       <w:r>
         <w:t>and adjacent communities differ due to the loss of genera between elevations rather than the replacement of one genus with another. Along many gradients, turnover at the genus level is nearly zero between the majority of adjacent elevations. The primary exceptions are in the Philippines (Samson et al., 1997), where turnover is higher than nestedness except at the highest elevations, and in the McPherson Range in Australia (Burwell and Nakamura, 2011), where turnover is higher than nestedness along the lower half of the gradient.</w:t>
@@ -2836,8 +2800,8 @@
       <w:pPr>
         <w:pStyle w:val="Heading3"/>
       </w:pPr>
-      <w:bookmarkStart w:id="24" w:name="subfamily"/>
-      <w:bookmarkEnd w:id="24"/>
+      <w:bookmarkStart w:id="21" w:name="subfamily"/>
+      <w:bookmarkEnd w:id="21"/>
       <w:r>
         <w:t>Subfamily</w:t>
       </w:r>
@@ -2964,16 +2928,16 @@
       <w:r>
         <w:t xml:space="preserve">Between adjacent elevations, there is no subfamily turnover along any gradient. Instead, there is a high degree of elevational overlap among subfamilies, resulting in communities that are subsets across elevations. Often, subfamilies are progressively excluded at higher elevations, likely due to environmental </w:t>
       </w:r>
-      <w:commentRangeStart w:id="25"/>
+      <w:commentRangeStart w:id="22"/>
       <w:r>
         <w:t>filtering</w:t>
       </w:r>
-      <w:commentRangeEnd w:id="25"/>
+      <w:commentRangeEnd w:id="22"/>
       <w:r>
         <w:rPr>
           <w:rStyle w:val="CommentReference"/>
         </w:rPr>
-        <w:commentReference w:id="25"/>
+        <w:commentReference w:id="22"/>
       </w:r>
       <w:r>
         <w:t xml:space="preserve">. With highly nested </w:t>
@@ -3051,24 +3015,24 @@
       <w:r>
         <w:t xml:space="preserve">). Most dramatically, turnover across elevations declines at higher taxonomic levels irrespective of latitude. Communities become increasingly nested as the differences are due not to the replacement of one taxon with another, but to the loss of taxa. </w:t>
       </w:r>
-      <w:commentRangeStart w:id="26"/>
+      <w:commentRangeStart w:id="23"/>
       <w:r>
         <w:t>This may occur because of competitive exclusion between congeners across elevations, though heightened sensitivity to abiotic conditions at the species level and consequent elevational specialization could also produce this pattern.</w:t>
       </w:r>
-      <w:commentRangeEnd w:id="26"/>
+      <w:commentRangeEnd w:id="23"/>
       <w:r>
         <w:rPr>
           <w:rStyle w:val="CommentReference"/>
         </w:rPr>
-        <w:commentReference w:id="26"/>
+        <w:commentReference w:id="23"/>
       </w:r>
     </w:p>
     <w:p>
       <w:pPr>
         <w:pStyle w:val="Heading1"/>
       </w:pPr>
-      <w:bookmarkStart w:id="27" w:name="richness-patterns"/>
-      <w:bookmarkEnd w:id="27"/>
+      <w:bookmarkStart w:id="24" w:name="richness-patterns"/>
+      <w:bookmarkEnd w:id="24"/>
       <w:r>
         <w:t>Richness patterns</w:t>
       </w:r>
@@ -3077,8 +3041,8 @@
       <w:pPr>
         <w:pStyle w:val="Heading3"/>
       </w:pPr>
-      <w:bookmarkStart w:id="28" w:name="species-richness"/>
-      <w:bookmarkEnd w:id="28"/>
+      <w:bookmarkStart w:id="25" w:name="species-richness"/>
+      <w:bookmarkEnd w:id="25"/>
       <w:r>
         <w:t>Species richness</w:t>
       </w:r>
@@ -3187,8 +3151,8 @@
         <w:t xml:space="preserve"> of sampling bias, however. Of the excluded gradients detecting decreases, the majority did not sample within the lowest 400m, failing to capture the portion of the gradient where the common patterns differ the most. At the species level, therefore, ant elevational richness is variable among mountain ranges, though frequently highest at intermediate elevations.</w:t>
       </w:r>
     </w:p>
-    <w:bookmarkStart w:id="29" w:name="genus-richness"/>
-    <w:bookmarkEnd w:id="29"/>
+    <w:bookmarkStart w:id="26" w:name="genus-richness"/>
+    <w:bookmarkEnd w:id="26"/>
     <w:p>
       <w:pPr>
         <w:pStyle w:val="Heading3"/>
@@ -3954,8 +3918,8 @@
       <w:pPr>
         <w:pStyle w:val="Heading3"/>
       </w:pPr>
-      <w:bookmarkStart w:id="30" w:name="subfamily-richness"/>
-      <w:bookmarkEnd w:id="30"/>
+      <w:bookmarkStart w:id="27" w:name="subfamily-richness"/>
+      <w:bookmarkEnd w:id="27"/>
       <w:r>
         <w:t>Subfamily richness</w:t>
       </w:r>
@@ -4092,8 +4056,8 @@
       <w:pPr>
         <w:pStyle w:val="Heading1"/>
       </w:pPr>
-      <w:bookmarkStart w:id="31" w:name="dominant-taxa"/>
-      <w:bookmarkEnd w:id="31"/>
+      <w:bookmarkStart w:id="28" w:name="dominant-taxa"/>
+      <w:bookmarkEnd w:id="28"/>
       <w:r>
         <w:t>Dominant taxa</w:t>
       </w:r>
@@ -4102,8 +4066,8 @@
       <w:pPr>
         <w:pStyle w:val="Heading3"/>
       </w:pPr>
-      <w:bookmarkStart w:id="32" w:name="most-speciose-genus"/>
-      <w:bookmarkEnd w:id="32"/>
+      <w:bookmarkStart w:id="29" w:name="most-speciose-genus"/>
+      <w:bookmarkEnd w:id="29"/>
       <w:r>
         <w:t>Most speciose genus</w:t>
       </w:r>
@@ -4214,8 +4178,8 @@
       <w:pPr>
         <w:pStyle w:val="Heading3"/>
       </w:pPr>
-      <w:bookmarkStart w:id="33" w:name="most-speciose-subfamily"/>
-      <w:bookmarkEnd w:id="33"/>
+      <w:bookmarkStart w:id="30" w:name="most-speciose-subfamily"/>
+      <w:bookmarkEnd w:id="30"/>
       <w:r>
         <w:t>Most speciose subfamily</w:t>
       </w:r>
@@ -4519,8 +4483,8 @@
       <w:pPr>
         <w:pStyle w:val="Heading1"/>
       </w:pPr>
-      <w:bookmarkStart w:id="34" w:name="research-gaps"/>
-      <w:bookmarkEnd w:id="34"/>
+      <w:bookmarkStart w:id="31" w:name="research-gaps"/>
+      <w:bookmarkEnd w:id="31"/>
       <w:r>
         <w:t>Research gaps</w:t>
       </w:r>
@@ -4555,8 +4519,8 @@
       <w:pPr>
         <w:pStyle w:val="Heading1"/>
       </w:pPr>
-      <w:bookmarkStart w:id="35" w:name="conclusion"/>
-      <w:bookmarkEnd w:id="35"/>
+      <w:bookmarkStart w:id="32" w:name="conclusion"/>
+      <w:bookmarkEnd w:id="32"/>
       <w:r>
         <w:t>Conclusion</w:t>
       </w:r>
@@ -4565,16 +4529,16 @@
       <w:r>
         <w:t xml:space="preserve">In summary, ant elevational ranges are narrowest at tropical latitudes, leading to higher gradient-wide beta diversity and high species turnover. This trend becomes increasingly less distinct at higher taxonomic levels where elevational ranges become broader and communities become increasingly nested. The elevational species richness patterns, </w:t>
       </w:r>
-      <w:commentRangeStart w:id="36"/>
+      <w:commentRangeStart w:id="33"/>
       <w:r>
         <w:t>which do not appear to be directly related to turnover</w:t>
       </w:r>
-      <w:commentRangeEnd w:id="36"/>
+      <w:commentRangeEnd w:id="33"/>
       <w:r>
         <w:rPr>
           <w:rStyle w:val="CommentReference"/>
         </w:rPr>
-        <w:commentReference w:id="36"/>
+        <w:commentReference w:id="33"/>
       </w:r>
       <w:r>
         <w:t xml:space="preserve">, are a conglomerate property across subfamilies and genera rather than just a function of the most speciose </w:t>
@@ -4588,8 +4552,8 @@
       <w:pPr>
         <w:pStyle w:val="Heading1"/>
       </w:pPr>
-      <w:bookmarkStart w:id="37" w:name="figure-legends"/>
-      <w:bookmarkEnd w:id="37"/>
+      <w:bookmarkStart w:id="34" w:name="figure-legends"/>
+      <w:bookmarkEnd w:id="34"/>
     </w:p>
     <w:p>
       <w:pPr>
@@ -4609,8 +4573,8 @@
       <w:pPr>
         <w:pStyle w:val="Heading1"/>
       </w:pPr>
-      <w:bookmarkStart w:id="38" w:name="references"/>
-      <w:bookmarkEnd w:id="38"/>
+      <w:bookmarkStart w:id="35" w:name="references"/>
+      <w:bookmarkEnd w:id="35"/>
       <w:r>
         <w:t>References</w:t>
       </w:r>
@@ -6173,16 +6137,11 @@
         <w:pStyle w:val="CommentText"/>
       </w:pPr>
       <w:r>
-        <w:t>Or pitch i</w:t>
-      </w:r>
-      <w:bookmarkStart w:id="3" w:name="_GoBack"/>
-      <w:bookmarkEnd w:id="3"/>
-      <w:r>
-        <w:t>t as the ecosystem impacts or something?</w:t>
+        <w:t>Or pitch it as the ecosystem impacts or something?</w:t>
       </w:r>
     </w:p>
   </w:comment>
-  <w:comment w:id="4" w:author="Tim Szewczyk" w:date="2015-05-04T09:59:00Z" w:initials="TS">
+  <w:comment w:id="3" w:author="Tim Szewczyk" w:date="2015-05-04T09:59:00Z" w:initials="TS">
     <w:p>
       <w:pPr>
         <w:pStyle w:val="CommentText"/>
@@ -6198,7 +6157,7 @@
       </w:r>
     </w:p>
   </w:comment>
-  <w:comment w:id="9" w:author="Christy McCain" w:date="2015-04-29T09:00:00Z" w:initials="CMM">
+  <w:comment w:id="9" w:author="Christy McCain" w:date="2015-04-29T09:19:00Z" w:initials="CMM">
     <w:p>
       <w:pPr>
         <w:pStyle w:val="CommentText"/>
@@ -6210,11 +6169,16 @@
         <w:annotationRef/>
       </w:r>
       <w:r>
-        <w:t>I would start with the original definition of Whittaker contrasting alpha, beta (turnover of diversity between the sites across a region), and gamma diversity—more in the general knowledge of most biologists. Then use your first line. I think that would be more appropriate for this audience</w:t>
+        <w:t>I think you need to reiterate in this sentence and in figure three that turnov</w:t>
+      </w:r>
+      <w:bookmarkStart w:id="10" w:name="_GoBack"/>
+      <w:bookmarkEnd w:id="10"/>
+      <w:r>
+        <w:t>er is species replacement and that the other side of the proportion is nestedness. Maybe in the figure you could have an arrow on the right above the 0.5 line “turnover dominated” and below “nestedness dominated” or something. The thing with beta writing is that many people think beta = turnover, so it is important for a topically general audience to stress the different meanings. Also beta should be beta st on the y axis to be consistent</w:t>
       </w:r>
     </w:p>
   </w:comment>
-  <w:comment w:id="10" w:author="Christy McCain" w:date="2015-04-29T09:04:00Z" w:initials="CMM">
+  <w:comment w:id="13" w:author="Christy McCain" w:date="2015-04-29T09:17:00Z" w:initials="CMM">
     <w:p>
       <w:pPr>
         <w:pStyle w:val="CommentText"/>
@@ -6226,11 +6190,11 @@
         <w:annotationRef/>
       </w:r>
       <w:r>
-        <w:t>I think you need a sentence explaining what this is or maybe a sentence or two at the end of previous paragraph detailing what types of beta you will explore and what each is and what each could tell you about ant communities</w:t>
+        <w:t>Figure? A figure would help show the scale issue, even if it is one or two example analyses</w:t>
       </w:r>
     </w:p>
   </w:comment>
-  <w:comment w:id="11" w:author="Christy McCain" w:date="2015-04-29T09:06:00Z" w:initials="CMM">
+  <w:comment w:id="14" w:author="Christy McCain" w:date="2015-04-29T09:18:00Z" w:initials="CMM">
     <w:p>
       <w:pPr>
         <w:pStyle w:val="CommentText"/>
@@ -6242,11 +6206,11 @@
         <w:annotationRef/>
       </w:r>
       <w:r>
-        <w:t>Again, you need to give the reader more background about why and what these are. I think the best place would be the opening paragraph of this section</w:t>
+        <w:t>I am not sure if this is a result from your analyses or based on literature. Again, a figure or stats might help</w:t>
       </w:r>
     </w:p>
   </w:comment>
-  <w:comment w:id="13" w:author="Christy McCain" w:date="2015-04-29T09:19:00Z" w:initials="CMM">
+  <w:comment w:id="19" w:author="Christy McCain" w:date="2015-04-29T09:24:00Z" w:initials="CMM">
     <w:p>
       <w:pPr>
         <w:pStyle w:val="CommentText"/>
@@ -6258,11 +6222,11 @@
         <w:annotationRef/>
       </w:r>
       <w:r>
-        <w:t>I think you need to reiterate in this sentence and in figure three that turnover is species replacement and that the other side of the proportion is nestedness. Maybe in the figure you could have an arrow on the right above the 0.5 line “turnover dominated” and below “nestedness dominated” or something. The thing with beta writing is that many people think beta = turnover, so it is important for a topically general audience to stress the different meanings. Also beta should be beta st on the y axis to be consistent</w:t>
+        <w:t>Not immediately clear how you see this is figure 3, I think you need a little more explanation in relationship to 0.50 line again. Remember, you are explaining things to people that may be are hearing it for the first time and are mostly interested in ants. So you need to do more hand-holding when walking through results and meanings</w:t>
       </w:r>
     </w:p>
   </w:comment>
-  <w:comment w:id="16" w:author="Christy McCain" w:date="2015-04-29T09:17:00Z" w:initials="CMM">
+  <w:comment w:id="20" w:author="Christy McCain" w:date="2015-04-29T09:25:00Z" w:initials="CMM">
     <w:p>
       <w:pPr>
         <w:pStyle w:val="CommentText"/>
@@ -6274,11 +6238,11 @@
         <w:annotationRef/>
       </w:r>
       <w:r>
-        <w:t>Figure? A figure would help show the scale issue, even if it is one or two example analyses</w:t>
+        <w:t>Again an example or figure would be helpful</w:t>
       </w:r>
     </w:p>
   </w:comment>
-  <w:comment w:id="17" w:author="Christy McCain" w:date="2015-04-29T09:18:00Z" w:initials="CMM">
+  <w:comment w:id="22" w:author="Christy McCain" w:date="2015-04-29T09:27:00Z" w:initials="CMM">
     <w:p>
       <w:pPr>
         <w:pStyle w:val="CommentText"/>
@@ -6290,11 +6254,11 @@
         <w:annotationRef/>
       </w:r>
       <w:r>
-        <w:t>I am not sure if this is a result from your analyses or based on literature. Again, a figure or stats might help</w:t>
+        <w:t>Citation?</w:t>
       </w:r>
     </w:p>
   </w:comment>
-  <w:comment w:id="22" w:author="Christy McCain" w:date="2015-04-29T09:24:00Z" w:initials="CMM">
+  <w:comment w:id="23" w:author="Christy McCain" w:date="2015-04-29T09:28:00Z" w:initials="CMM">
     <w:p>
       <w:pPr>
         <w:pStyle w:val="CommentText"/>
@@ -6306,59 +6270,11 @@
         <w:annotationRef/>
       </w:r>
       <w:r>
-        <w:t>Not immediately clear how you see this is figure 3, I think you need a little more explanation in relationship to 0.50 line again. Remember, you are explaining things to people that may be are hearing it for the first time and are mostly interested in ants. So you need to do more hand-holding when walking through results and meanings</w:t>
+        <w:t>Add citations</w:t>
       </w:r>
     </w:p>
   </w:comment>
-  <w:comment w:id="23" w:author="Christy McCain" w:date="2015-04-29T09:25:00Z" w:initials="CMM">
-    <w:p>
-      <w:pPr>
-        <w:pStyle w:val="CommentText"/>
-      </w:pPr>
-      <w:r>
-        <w:rPr>
-          <w:rStyle w:val="CommentReference"/>
-        </w:rPr>
-        <w:annotationRef/>
-      </w:r>
-      <w:r>
-        <w:t>Again an example or figure would be helpful</w:t>
-      </w:r>
-    </w:p>
-  </w:comment>
-  <w:comment w:id="25" w:author="Christy McCain" w:date="2015-04-29T09:27:00Z" w:initials="CMM">
-    <w:p>
-      <w:pPr>
-        <w:pStyle w:val="CommentText"/>
-      </w:pPr>
-      <w:r>
-        <w:rPr>
-          <w:rStyle w:val="CommentReference"/>
-        </w:rPr>
-        <w:annotationRef/>
-      </w:r>
-      <w:r>
-        <w:t>Citation?</w:t>
-      </w:r>
-    </w:p>
-  </w:comment>
-  <w:comment w:id="26" w:author="Christy McCain" w:date="2015-04-29T09:28:00Z" w:initials="CMM">
-    <w:p>
-      <w:pPr>
-        <w:pStyle w:val="CommentText"/>
-      </w:pPr>
-      <w:r>
-        <w:rPr>
-          <w:rStyle w:val="CommentReference"/>
-        </w:rPr>
-        <w:annotationRef/>
-      </w:r>
-      <w:r>
-        <w:t>Add citations</w:t>
-      </w:r>
-    </w:p>
-  </w:comment>
-  <w:comment w:id="36" w:author="Christy McCain" w:date="2015-04-29T09:48:00Z" w:initials="CMM">
+  <w:comment w:id="33" w:author="Christy McCain" w:date="2015-04-29T09:48:00Z" w:initials="CMM">
     <w:p>
       <w:pPr>
         <w:pStyle w:val="CommentText"/>
@@ -8660,7 +8576,7 @@
 </file>
 
 <file path=customXml/itemProps1.xml><?xml version="1.0" encoding="utf-8"?>
-<ds:datastoreItem xmlns:ds="http://schemas.openxmlformats.org/officeDocument/2006/customXml" ds:itemID="{AD53B2BF-1924-4E47-97E0-4AB8543A14D2}">
+<ds:datastoreItem xmlns:ds="http://schemas.openxmlformats.org/officeDocument/2006/customXml" ds:itemID="{0D570F0A-85D9-D442-9FB9-1FD4ECCC9D9D}">
   <ds:schemaRefs>
     <ds:schemaRef ds:uri="http://schemas.openxmlformats.org/officeDocument/2006/bibliography"/>
   </ds:schemaRefs>

</xml_diff>

<commit_message>
revised, updated ref style
</commit_message>
<xml_diff>
--- a/CommentsFromOthers/20150430-CMM_KBK_TMS.docx
+++ b/CommentsFromOthers/20150430-CMM_KBK_TMS.docx
@@ -1734,21 +1734,7 @@
         <w:t>2</w:t>
       </w:r>
       <w:r>
-        <w:t xml:space="preserve">=0.49). Consistent with the smaller elevational ranges at low latitudes, the ant species composition changes more rapidly across elevations at low latitudes. The proportion of gradient-wide beta diversity </w:t>
-      </w:r>
-      <w:commentRangeStart w:id="9"/>
-      <w:r>
-        <w:t xml:space="preserve">due to turnover </w:t>
-      </w:r>
-      <w:commentRangeEnd w:id="9"/>
-      <w:r>
-        <w:rPr>
-          <w:rStyle w:val="CommentReference"/>
-        </w:rPr>
-        <w:commentReference w:id="9"/>
-      </w:r>
-      <w:r>
-        <w:t xml:space="preserve">does not vary significantly between tropical and temperate mountains (Fig. 3; Wilcoxon rank sum test: </w:t>
+        <w:t xml:space="preserve">=0.49). Consistent with the smaller elevational ranges at low latitudes, the ant species composition changes more rapidly across elevations at low latitudes. The proportion of gradient-wide beta diversity due to turnover does not vary significantly between tropical and temperate mountains (Fig. 3; Wilcoxon rank sum test: </w:t>
       </w:r>
       <w:r>
         <w:rPr>
@@ -1864,12 +1850,12 @@
       <w:r>
         <w:t>This is not the case, however, at a narrower spatial resolution</w:t>
       </w:r>
-      <w:ins w:id="11" w:author="Christy McCain" w:date="2015-04-29T09:15:00Z">
+      <w:ins w:id="9" w:author="Christy McCain" w:date="2015-04-29T09:15:00Z">
         <w:r>
           <w:t xml:space="preserve"> when comparing not the entire gradient (gradient-wide beta) but changes along the gradient between elevational bands</w:t>
         </w:r>
       </w:ins>
-      <w:ins w:id="12" w:author="Christy McCain" w:date="2015-04-29T09:16:00Z">
+      <w:ins w:id="10" w:author="Christy McCain" w:date="2015-04-29T09:16:00Z">
         <w:r>
           <w:t xml:space="preserve"> (elevational beta)</w:t>
         </w:r>
@@ -1877,31 +1863,22 @@
       <w:r>
         <w:t xml:space="preserve">. Rather, nestedness dominates between adjacent elevations along most gradients </w:t>
       </w:r>
-      <w:commentRangeStart w:id="13"/>
+      <w:commentRangeStart w:id="11"/>
       <w:r>
         <w:t xml:space="preserve">(STATS). </w:t>
       </w:r>
-      <w:commentRangeEnd w:id="13"/>
+      <w:commentRangeEnd w:id="11"/>
       <w:r>
         <w:rPr>
           <w:rStyle w:val="CommentReference"/>
         </w:rPr>
-        <w:commentReference w:id="13"/>
-      </w:r>
-      <w:r>
-        <w:t>This seemingly contradictory pattern emphasizes the importance of spatial scale to patterns of beta diversity. Comparing sites across the entire gradient, species replace each other and high elevation communities are distinct from low elevation communities. But this replacement occurs gradually across elevations. Species are more often distributed individually, with overlapping ranges, rather than occurring as distinct abutting communities. In exception</w:t>
-      </w:r>
-      <w:commentRangeStart w:id="14"/>
-      <w:r>
-        <w:t xml:space="preserve">, turnover is quite high </w:t>
-      </w:r>
-      <w:commentRangeEnd w:id="14"/>
-      <w:r>
-        <w:rPr>
-          <w:rStyle w:val="CommentReference"/>
-        </w:rPr>
-        <w:commentReference w:id="14"/>
-      </w:r>
+        <w:commentReference w:id="11"/>
+      </w:r>
+      <w:r>
+        <w:t xml:space="preserve">This seemingly contradictory pattern emphasizes the importance of spatial scale to patterns of beta diversity. Comparing sites across the entire gradient, species replace each other and high elevation communities are distinct from low elevation communities. But this replacement occurs gradually across elevations. Species are more often distributed individually, with overlapping ranges, rather than occurring as distinct abutting communities. In exception, turnover is quite high </w:t>
+      </w:r>
+      <w:bookmarkStart w:id="12" w:name="_GoBack"/>
+      <w:bookmarkEnd w:id="12"/>
       <w:r>
         <w:t>between adjacent elevations for a large portion of several tropical gradients (Samson et al., 1997; Fisher, 1998; Longino and Colwell, 2011), consistent with a high degree of elevational specialization resulting from some combination of competition and abiotic constraints.</w:t>
       </w:r>
@@ -1916,8 +1893,8 @@
       <w:pPr>
         <w:pStyle w:val="Heading3"/>
       </w:pPr>
-      <w:bookmarkStart w:id="15" w:name="genus"/>
-      <w:bookmarkEnd w:id="15"/>
+      <w:bookmarkStart w:id="13" w:name="genus"/>
+      <w:bookmarkEnd w:id="13"/>
       <w:r>
         <w:t>Genus</w:t>
       </w:r>
@@ -2404,7 +2381,7 @@
       <w:r>
         <w:t xml:space="preserve">At the genus level, </w:t>
       </w:r>
-      <w:ins w:id="16" w:author="Christy McCain" w:date="2015-04-29T09:20:00Z">
+      <w:ins w:id="14" w:author="Christy McCain" w:date="2015-04-29T09:20:00Z">
         <w:r>
           <w:t>gradient-wide beta (</w:t>
         </w:r>
@@ -2442,7 +2419,7 @@
           </m:sub>
         </m:sSub>
       </m:oMath>
-      <w:ins w:id="17" w:author="Christy McCain" w:date="2015-04-29T09:20:00Z">
+      <w:ins w:id="15" w:author="Christy McCain" w:date="2015-04-29T09:20:00Z">
         <w:r>
           <w:rPr>
             <w:rFonts w:eastAsiaTheme="minorEastAsia"/>
@@ -2450,7 +2427,7 @@
           <w:t>)</w:t>
         </w:r>
       </w:ins>
-      <w:ins w:id="18" w:author="Christy McCain" w:date="2015-04-29T09:21:00Z">
+      <w:ins w:id="16" w:author="Christy McCain" w:date="2015-04-29T09:21:00Z">
         <w:r>
           <w:rPr>
             <w:rFonts w:eastAsiaTheme="minorEastAsia"/>
@@ -2584,11 +2561,7 @@
         </w:drawing>
       </w:r>
       <w:r>
-        <w:t xml:space="preserve">However, there is high variability in the genus turnover proportion among both temperate and tropical gradients; this apparent difference may be spurious. </w:t>
-      </w:r>
-      <w:commentRangeStart w:id="19"/>
-      <w:r>
-        <w:t xml:space="preserve">At the gradient scale, genus turnover and genus nestedness are typically comparable (Fig. 3; Paired t-test: </w:t>
+        <w:t xml:space="preserve">However, there is high variability in the genus turnover proportion among both temperate and tropical gradients; this apparent difference may be spurious. At the gradient scale, genus turnover and genus nestedness are typically comparable (Fig. 3; Paired t-test: </w:t>
       </w:r>
       <w:r>
         <w:rPr>
@@ -2613,17 +2586,7 @@
         <w:t>P</w:t>
       </w:r>
       <w:r>
-        <w:t xml:space="preserve">=0.51). </w:t>
-      </w:r>
-      <w:commentRangeEnd w:id="19"/>
-      <w:r>
-        <w:rPr>
-          <w:rStyle w:val="CommentReference"/>
-        </w:rPr>
-        <w:commentReference w:id="19"/>
-      </w:r>
-      <w:r>
-        <w:t xml:space="preserve">When all elevations along a given gradient are compared pairwise, the </w:t>
+        <w:t xml:space="preserve">=0.51). When all elevations along a given gradient are compared pairwise, the </w:t>
       </w:r>
       <w:r>
         <w:rPr>
@@ -2781,16 +2744,16 @@
       <w:r>
         <w:t xml:space="preserve">However, between elevationally adjacent sites, ant genera, like ant species, tend to be nested </w:t>
       </w:r>
-      <w:commentRangeStart w:id="20"/>
+      <w:commentRangeStart w:id="17"/>
       <w:r>
         <w:t xml:space="preserve">(STATS) </w:t>
       </w:r>
-      <w:commentRangeEnd w:id="20"/>
+      <w:commentRangeEnd w:id="17"/>
       <w:r>
         <w:rPr>
           <w:rStyle w:val="CommentReference"/>
         </w:rPr>
-        <w:commentReference w:id="20"/>
+        <w:commentReference w:id="17"/>
       </w:r>
       <w:r>
         <w:t>and adjacent communities differ due to the loss of genera between elevations rather than the replacement of one genus with another. Along many gradients, turnover at the genus level is nearly zero between the majority of adjacent elevations. The primary exceptions are in the Philippines (Samson et al., 1997), where turnover is higher than nestedness except at the highest elevations, and in the McPherson Range in Australia (Burwell and Nakamura, 2011), where turnover is higher than nestedness along the lower half of the gradient.</w:t>
@@ -2800,8 +2763,8 @@
       <w:pPr>
         <w:pStyle w:val="Heading3"/>
       </w:pPr>
-      <w:bookmarkStart w:id="21" w:name="subfamily"/>
-      <w:bookmarkEnd w:id="21"/>
+      <w:bookmarkStart w:id="18" w:name="subfamily"/>
+      <w:bookmarkEnd w:id="18"/>
       <w:r>
         <w:t>Subfamily</w:t>
       </w:r>
@@ -2926,21 +2889,7 @@
     </w:p>
     <w:p>
       <w:r>
-        <w:t xml:space="preserve">Between adjacent elevations, there is no subfamily turnover along any gradient. Instead, there is a high degree of elevational overlap among subfamilies, resulting in communities that are subsets across elevations. Often, subfamilies are progressively excluded at higher elevations, likely due to environmental </w:t>
-      </w:r>
-      <w:commentRangeStart w:id="22"/>
-      <w:r>
-        <w:t>filtering</w:t>
-      </w:r>
-      <w:commentRangeEnd w:id="22"/>
-      <w:r>
-        <w:rPr>
-          <w:rStyle w:val="CommentReference"/>
-        </w:rPr>
-        <w:commentReference w:id="22"/>
-      </w:r>
-      <w:r>
-        <w:t xml:space="preserve">. With highly nested </w:t>
+        <w:t xml:space="preserve">Between adjacent elevations, there is no subfamily turnover along any gradient. Instead, there is a high degree of elevational overlap among subfamilies, resulting in communities that are subsets across elevations. Often, subfamilies are progressively excluded at higher elevations, likely due to environmental filtering. With highly nested </w:t>
       </w:r>
       <w:r>
         <w:lastRenderedPageBreak/>
@@ -3013,26 +2962,15 @@
         <w:t>genus</w:t>
       </w:r>
       <w:r>
-        <w:t xml:space="preserve">). Most dramatically, turnover across elevations declines at higher taxonomic levels irrespective of latitude. Communities become increasingly nested as the differences are due not to the replacement of one taxon with another, but to the loss of taxa. </w:t>
-      </w:r>
-      <w:commentRangeStart w:id="23"/>
-      <w:r>
-        <w:t>This may occur because of competitive exclusion between congeners across elevations, though heightened sensitivity to abiotic conditions at the species level and consequent elevational specialization could also produce this pattern.</w:t>
-      </w:r>
-      <w:commentRangeEnd w:id="23"/>
-      <w:r>
-        <w:rPr>
-          <w:rStyle w:val="CommentReference"/>
-        </w:rPr>
-        <w:commentReference w:id="23"/>
+        <w:t>). Most dramatically, turnover across elevations declines at higher taxonomic levels irrespective of latitude. Communities become increasingly nested as the differences are due not to the replacement of one taxon with another, but to the loss of taxa. This may occur because of competitive exclusion between congeners across elevations, though heightened sensitivity to abiotic conditions at the species level and consequent elevational specialization could also produce this pattern.</w:t>
       </w:r>
     </w:p>
     <w:p>
       <w:pPr>
         <w:pStyle w:val="Heading1"/>
       </w:pPr>
-      <w:bookmarkStart w:id="24" w:name="richness-patterns"/>
-      <w:bookmarkEnd w:id="24"/>
+      <w:bookmarkStart w:id="19" w:name="richness-patterns"/>
+      <w:bookmarkEnd w:id="19"/>
       <w:r>
         <w:t>Richness patterns</w:t>
       </w:r>
@@ -3041,8 +2979,8 @@
       <w:pPr>
         <w:pStyle w:val="Heading3"/>
       </w:pPr>
-      <w:bookmarkStart w:id="25" w:name="species-richness"/>
-      <w:bookmarkEnd w:id="25"/>
+      <w:bookmarkStart w:id="20" w:name="species-richness"/>
+      <w:bookmarkEnd w:id="20"/>
       <w:r>
         <w:t>Species richness</w:t>
       </w:r>
@@ -3151,8 +3089,8 @@
         <w:t xml:space="preserve"> of sampling bias, however. Of the excluded gradients detecting decreases, the majority did not sample within the lowest 400m, failing to capture the portion of the gradient where the common patterns differ the most. At the species level, therefore, ant elevational richness is variable among mountain ranges, though frequently highest at intermediate elevations.</w:t>
       </w:r>
     </w:p>
-    <w:bookmarkStart w:id="26" w:name="genus-richness"/>
-    <w:bookmarkEnd w:id="26"/>
+    <w:bookmarkStart w:id="21" w:name="genus-richness"/>
+    <w:bookmarkEnd w:id="21"/>
     <w:p>
       <w:pPr>
         <w:pStyle w:val="Heading3"/>
@@ -3918,8 +3856,8 @@
       <w:pPr>
         <w:pStyle w:val="Heading3"/>
       </w:pPr>
-      <w:bookmarkStart w:id="27" w:name="subfamily-richness"/>
-      <w:bookmarkEnd w:id="27"/>
+      <w:bookmarkStart w:id="22" w:name="subfamily-richness"/>
+      <w:bookmarkEnd w:id="22"/>
       <w:r>
         <w:t>Subfamily richness</w:t>
       </w:r>
@@ -4056,8 +3994,8 @@
       <w:pPr>
         <w:pStyle w:val="Heading1"/>
       </w:pPr>
-      <w:bookmarkStart w:id="28" w:name="dominant-taxa"/>
-      <w:bookmarkEnd w:id="28"/>
+      <w:bookmarkStart w:id="23" w:name="dominant-taxa"/>
+      <w:bookmarkEnd w:id="23"/>
       <w:r>
         <w:t>Dominant taxa</w:t>
       </w:r>
@@ -4066,8 +4004,8 @@
       <w:pPr>
         <w:pStyle w:val="Heading3"/>
       </w:pPr>
-      <w:bookmarkStart w:id="29" w:name="most-speciose-genus"/>
-      <w:bookmarkEnd w:id="29"/>
+      <w:bookmarkStart w:id="24" w:name="most-speciose-genus"/>
+      <w:bookmarkEnd w:id="24"/>
       <w:r>
         <w:t>Most speciose genus</w:t>
       </w:r>
@@ -4178,8 +4116,8 @@
       <w:pPr>
         <w:pStyle w:val="Heading3"/>
       </w:pPr>
-      <w:bookmarkStart w:id="30" w:name="most-speciose-subfamily"/>
-      <w:bookmarkEnd w:id="30"/>
+      <w:bookmarkStart w:id="25" w:name="most-speciose-subfamily"/>
+      <w:bookmarkEnd w:id="25"/>
       <w:r>
         <w:t>Most speciose subfamily</w:t>
       </w:r>
@@ -4483,8 +4421,8 @@
       <w:pPr>
         <w:pStyle w:val="Heading1"/>
       </w:pPr>
-      <w:bookmarkStart w:id="31" w:name="research-gaps"/>
-      <w:bookmarkEnd w:id="31"/>
+      <w:bookmarkStart w:id="26" w:name="research-gaps"/>
+      <w:bookmarkEnd w:id="26"/>
       <w:r>
         <w:t>Research gaps</w:t>
       </w:r>
@@ -4519,29 +4457,15 @@
       <w:pPr>
         <w:pStyle w:val="Heading1"/>
       </w:pPr>
-      <w:bookmarkStart w:id="32" w:name="conclusion"/>
-      <w:bookmarkEnd w:id="32"/>
+      <w:bookmarkStart w:id="27" w:name="conclusion"/>
+      <w:bookmarkEnd w:id="27"/>
       <w:r>
         <w:t>Conclusion</w:t>
       </w:r>
     </w:p>
     <w:p>
       <w:r>
-        <w:t xml:space="preserve">In summary, ant elevational ranges are narrowest at tropical latitudes, leading to higher gradient-wide beta diversity and high species turnover. This trend becomes increasingly less distinct at higher taxonomic levels where elevational ranges become broader and communities become increasingly nested. The elevational species richness patterns, </w:t>
-      </w:r>
-      <w:commentRangeStart w:id="33"/>
-      <w:r>
-        <w:t>which do not appear to be directly related to turnover</w:t>
-      </w:r>
-      <w:commentRangeEnd w:id="33"/>
-      <w:r>
-        <w:rPr>
-          <w:rStyle w:val="CommentReference"/>
-        </w:rPr>
-        <w:commentReference w:id="33"/>
-      </w:r>
-      <w:r>
-        <w:t xml:space="preserve">, are a conglomerate property across subfamilies and genera rather than just a function of the most speciose </w:t>
+        <w:t xml:space="preserve">In summary, ant elevational ranges are narrowest at tropical latitudes, leading to higher gradient-wide beta diversity and high species turnover. This trend becomes increasingly less distinct at higher taxonomic levels where elevational ranges become broader and communities become increasingly nested. The elevational species richness patterns, which do not appear to be directly related to turnover, are a conglomerate property across subfamilies and genera rather than just a function of the most speciose </w:t>
       </w:r>
       <w:r>
         <w:lastRenderedPageBreak/>
@@ -4552,8 +4476,8 @@
       <w:pPr>
         <w:pStyle w:val="Heading1"/>
       </w:pPr>
-      <w:bookmarkStart w:id="34" w:name="figure-legends"/>
-      <w:bookmarkEnd w:id="34"/>
+      <w:bookmarkStart w:id="28" w:name="figure-legends"/>
+      <w:bookmarkEnd w:id="28"/>
     </w:p>
     <w:p>
       <w:pPr>
@@ -4573,8 +4497,8 @@
       <w:pPr>
         <w:pStyle w:val="Heading1"/>
       </w:pPr>
-      <w:bookmarkStart w:id="35" w:name="references"/>
-      <w:bookmarkEnd w:id="35"/>
+      <w:bookmarkStart w:id="29" w:name="references"/>
+      <w:bookmarkEnd w:id="29"/>
       <w:r>
         <w:t>References</w:t>
       </w:r>
@@ -6157,7 +6081,7 @@
       </w:r>
     </w:p>
   </w:comment>
-  <w:comment w:id="9" w:author="Christy McCain" w:date="2015-04-29T09:19:00Z" w:initials="CMM">
+  <w:comment w:id="11" w:author="Christy McCain" w:date="2015-04-29T09:17:00Z" w:initials="CMM">
     <w:p>
       <w:pPr>
         <w:pStyle w:val="CommentText"/>
@@ -6169,16 +6093,11 @@
         <w:annotationRef/>
       </w:r>
       <w:r>
-        <w:t>I think you need to reiterate in this sentence and in figure three that turnov</w:t>
-      </w:r>
-      <w:bookmarkStart w:id="10" w:name="_GoBack"/>
-      <w:bookmarkEnd w:id="10"/>
-      <w:r>
-        <w:t>er is species replacement and that the other side of the proportion is nestedness. Maybe in the figure you could have an arrow on the right above the 0.5 line “turnover dominated” and below “nestedness dominated” or something. The thing with beta writing is that many people think beta = turnover, so it is important for a topically general audience to stress the different meanings. Also beta should be beta st on the y axis to be consistent</w:t>
+        <w:t>Figure? A figure would help show the scale issue, even if it is one or two example analyses</w:t>
       </w:r>
     </w:p>
   </w:comment>
-  <w:comment w:id="13" w:author="Christy McCain" w:date="2015-04-29T09:17:00Z" w:initials="CMM">
+  <w:comment w:id="17" w:author="Christy McCain" w:date="2015-04-29T09:25:00Z" w:initials="CMM">
     <w:p>
       <w:pPr>
         <w:pStyle w:val="CommentText"/>
@@ -6190,103 +6109,7 @@
         <w:annotationRef/>
       </w:r>
       <w:r>
-        <w:t>Figure? A figure would help show the scale issue, even if it is one or two example analyses</w:t>
-      </w:r>
-    </w:p>
-  </w:comment>
-  <w:comment w:id="14" w:author="Christy McCain" w:date="2015-04-29T09:18:00Z" w:initials="CMM">
-    <w:p>
-      <w:pPr>
-        <w:pStyle w:val="CommentText"/>
-      </w:pPr>
-      <w:r>
-        <w:rPr>
-          <w:rStyle w:val="CommentReference"/>
-        </w:rPr>
-        <w:annotationRef/>
-      </w:r>
-      <w:r>
-        <w:t>I am not sure if this is a result from your analyses or based on literature. Again, a figure or stats might help</w:t>
-      </w:r>
-    </w:p>
-  </w:comment>
-  <w:comment w:id="19" w:author="Christy McCain" w:date="2015-04-29T09:24:00Z" w:initials="CMM">
-    <w:p>
-      <w:pPr>
-        <w:pStyle w:val="CommentText"/>
-      </w:pPr>
-      <w:r>
-        <w:rPr>
-          <w:rStyle w:val="CommentReference"/>
-        </w:rPr>
-        <w:annotationRef/>
-      </w:r>
-      <w:r>
-        <w:t>Not immediately clear how you see this is figure 3, I think you need a little more explanation in relationship to 0.50 line again. Remember, you are explaining things to people that may be are hearing it for the first time and are mostly interested in ants. So you need to do more hand-holding when walking through results and meanings</w:t>
-      </w:r>
-    </w:p>
-  </w:comment>
-  <w:comment w:id="20" w:author="Christy McCain" w:date="2015-04-29T09:25:00Z" w:initials="CMM">
-    <w:p>
-      <w:pPr>
-        <w:pStyle w:val="CommentText"/>
-      </w:pPr>
-      <w:r>
-        <w:rPr>
-          <w:rStyle w:val="CommentReference"/>
-        </w:rPr>
-        <w:annotationRef/>
-      </w:r>
-      <w:r>
         <w:t>Again an example or figure would be helpful</w:t>
-      </w:r>
-    </w:p>
-  </w:comment>
-  <w:comment w:id="22" w:author="Christy McCain" w:date="2015-04-29T09:27:00Z" w:initials="CMM">
-    <w:p>
-      <w:pPr>
-        <w:pStyle w:val="CommentText"/>
-      </w:pPr>
-      <w:r>
-        <w:rPr>
-          <w:rStyle w:val="CommentReference"/>
-        </w:rPr>
-        <w:annotationRef/>
-      </w:r>
-      <w:r>
-        <w:t>Citation?</w:t>
-      </w:r>
-    </w:p>
-  </w:comment>
-  <w:comment w:id="23" w:author="Christy McCain" w:date="2015-04-29T09:28:00Z" w:initials="CMM">
-    <w:p>
-      <w:pPr>
-        <w:pStyle w:val="CommentText"/>
-      </w:pPr>
-      <w:r>
-        <w:rPr>
-          <w:rStyle w:val="CommentReference"/>
-        </w:rPr>
-        <w:annotationRef/>
-      </w:r>
-      <w:r>
-        <w:t>Add citations</w:t>
-      </w:r>
-    </w:p>
-  </w:comment>
-  <w:comment w:id="33" w:author="Christy McCain" w:date="2015-04-29T09:48:00Z" w:initials="CMM">
-    <w:p>
-      <w:pPr>
-        <w:pStyle w:val="CommentText"/>
-      </w:pPr>
-      <w:r>
-        <w:rPr>
-          <w:rStyle w:val="CommentReference"/>
-        </w:rPr>
-        <w:annotationRef/>
-      </w:r>
-      <w:r>
-        <w:t>Did you show analyses for this?</w:t>
       </w:r>
     </w:p>
   </w:comment>
@@ -8576,7 +8399,7 @@
 </file>
 
 <file path=customXml/itemProps1.xml><?xml version="1.0" encoding="utf-8"?>
-<ds:datastoreItem xmlns:ds="http://schemas.openxmlformats.org/officeDocument/2006/customXml" ds:itemID="{0D570F0A-85D9-D442-9FB9-1FD4ECCC9D9D}">
+<ds:datastoreItem xmlns:ds="http://schemas.openxmlformats.org/officeDocument/2006/customXml" ds:itemID="{BB5AE040-E155-7245-B9B5-966A1D587286}">
   <ds:schemaRefs>
     <ds:schemaRef ds:uri="http://schemas.openxmlformats.org/officeDocument/2006/bibliography"/>
   </ds:schemaRefs>

</xml_diff>